<commit_message>
Modificación apartado 3 por Sandra felix
</commit_message>
<xml_diff>
--- a/3.criterios de comparación.docx
+++ b/3.criterios de comparación.docx
@@ -50,7 +50,7 @@
           <w:sz w:val="28"/>
           <w:szCs w:val="26"/>
         </w:rPr>
-        <w:t>3.1 Criterio 1: Nombre del criterio</w:t>
+        <w:t xml:space="preserve">3.1 Criterio 1: </w:t>
       </w:r>
     </w:p>
     <w:p>
@@ -196,7 +196,7 @@
           <w:sz w:val="28"/>
           <w:szCs w:val="26"/>
         </w:rPr>
-        <w:t>3.2 Criterio 2: Nombre del criterio</w:t>
+        <w:t xml:space="preserve">3.2 Criterio 2: </w:t>
       </w:r>
     </w:p>
     <w:p>
@@ -367,7 +367,7 @@
           <w:sz w:val="28"/>
           <w:szCs w:val="26"/>
         </w:rPr>
-        <w:t>: Nombre del criterio</w:t>
+        <w:t xml:space="preserve">: </w:t>
       </w:r>
     </w:p>
     <w:p>
@@ -516,7 +516,7 @@
           <w:sz w:val="28"/>
           <w:szCs w:val="26"/>
         </w:rPr>
-        <w:t>: Nombre del criterio</w:t>
+        <w:t xml:space="preserve">: </w:t>
       </w:r>
     </w:p>
     <w:p>
@@ -656,7 +656,7 @@
           <w:sz w:val="28"/>
           <w:szCs w:val="26"/>
         </w:rPr>
-        <w:t>: Nombre del criterio</w:t>
+        <w:t>:</w:t>
       </w:r>
     </w:p>
     <w:p>
@@ -802,7 +802,7 @@
           <w:sz w:val="28"/>
           <w:szCs w:val="26"/>
         </w:rPr>
-        <w:t xml:space="preserve"> Nombre del criterio</w:t>
+        <w:t xml:space="preserve"> </w:t>
       </w:r>
     </w:p>
     <w:p>
@@ -939,7 +939,7 @@
           <w:sz w:val="28"/>
           <w:szCs w:val="26"/>
         </w:rPr>
-        <w:t>: Nombre del criterio</w:t>
+        <w:t xml:space="preserve">: </w:t>
       </w:r>
     </w:p>
     <w:p>
@@ -1085,7 +1085,7 @@
           <w:sz w:val="28"/>
           <w:szCs w:val="26"/>
         </w:rPr>
-        <w:t>: Nombre del criterio</w:t>
+        <w:t xml:space="preserve">: </w:t>
       </w:r>
     </w:p>
     <w:p>
@@ -1231,7 +1231,7 @@
           <w:sz w:val="28"/>
           <w:szCs w:val="26"/>
         </w:rPr>
-        <w:t>: Nombre del criterio</w:t>
+        <w:t xml:space="preserve">: </w:t>
       </w:r>
     </w:p>
     <w:p>
@@ -1388,168 +1388,168 @@
           <w:sz w:val="28"/>
           <w:szCs w:val="26"/>
         </w:rPr>
-        <w:t>: Nombre del criterio</w:t>
-      </w:r>
-    </w:p>
-    <w:p>
-      <w:pPr>
-        <w:pStyle w:val="Sinespaciado"/>
-        <w:rPr>
-          <w:rFonts w:ascii="Calibri" w:hAnsi="Calibri"/>
-          <w:b/>
-          <w:sz w:val="26"/>
-          <w:szCs w:val="26"/>
-        </w:rPr>
-      </w:pPr>
-    </w:p>
-    <w:p>
-      <w:pPr>
-        <w:pStyle w:val="Sinespaciado"/>
-        <w:rPr>
-          <w:rFonts w:ascii="Calibri" w:hAnsi="Calibri"/>
-        </w:rPr>
-      </w:pPr>
-      <w:r>
-        <w:rPr>
-          <w:rFonts w:ascii="Calibri" w:hAnsi="Calibri"/>
-          <w:b/>
-        </w:rPr>
-        <w:t>Nombre del criterio</w:t>
-      </w:r>
-      <w:r>
-        <w:rPr>
-          <w:rFonts w:ascii="Calibri" w:hAnsi="Calibri"/>
-        </w:rPr>
         <w:t xml:space="preserve">: </w:t>
       </w:r>
-      <w:r>
-        <w:rPr>
-          <w:rFonts w:ascii="Calibri" w:hAnsi="Calibri"/>
-        </w:rPr>
-        <w:t>Coste de implementación</w:t>
-      </w:r>
-    </w:p>
-    <w:p>
-      <w:pPr>
-        <w:pStyle w:val="Sinespaciado"/>
-        <w:rPr>
-          <w:rFonts w:ascii="Calibri" w:hAnsi="Calibri"/>
-        </w:rPr>
-      </w:pPr>
-      <w:r>
-        <w:rPr>
-          <w:rFonts w:ascii="Calibri" w:hAnsi="Calibri"/>
-          <w:b/>
-        </w:rPr>
-        <w:t xml:space="preserve">Descripción: </w:t>
-      </w:r>
-      <w:r>
-        <w:rPr>
-          <w:rFonts w:ascii="Calibri" w:hAnsi="Calibri"/>
-        </w:rPr>
-        <w:t xml:space="preserve">El coste que ha llevado implementar la aplicación (programas para </w:t>
-      </w:r>
-      <w:proofErr w:type="spellStart"/>
-      <w:r>
-        <w:rPr>
-          <w:rFonts w:ascii="Calibri" w:hAnsi="Calibri"/>
-        </w:rPr>
-        <w:t>implmenetarla</w:t>
-      </w:r>
-      <w:proofErr w:type="spellEnd"/>
-      <w:r>
-        <w:rPr>
-          <w:rFonts w:ascii="Calibri" w:hAnsi="Calibri"/>
-        </w:rPr>
-        <w:t>, manuales, códigos)</w:t>
-      </w:r>
-    </w:p>
-    <w:p>
-      <w:pPr>
-        <w:pStyle w:val="Sinespaciado"/>
-        <w:rPr>
-          <w:rFonts w:ascii="Calibri" w:hAnsi="Calibri"/>
-        </w:rPr>
-      </w:pPr>
-    </w:p>
-    <w:p>
-      <w:pPr>
-        <w:pStyle w:val="Sinespaciado"/>
-        <w:rPr>
-          <w:rFonts w:ascii="Calibri" w:hAnsi="Calibri"/>
-        </w:rPr>
-      </w:pPr>
-      <w:r>
-        <w:rPr>
-          <w:rFonts w:ascii="Calibri" w:hAnsi="Calibri"/>
-          <w:b/>
-        </w:rPr>
-        <w:t xml:space="preserve">Tipo de valor: </w:t>
-      </w:r>
-      <w:r>
-        <w:rPr>
-          <w:rFonts w:ascii="Calibri" w:hAnsi="Calibri"/>
-          <w:b/>
-        </w:rPr>
-        <w:t xml:space="preserve"> </w:t>
-      </w:r>
-      <w:r>
-        <w:rPr>
-          <w:rFonts w:ascii="Calibri" w:hAnsi="Calibri"/>
-        </w:rPr>
-        <w:t xml:space="preserve">Numérico </w:t>
-      </w:r>
-      <w:r>
-        <w:rPr>
-          <w:rFonts w:ascii="Calibri" w:hAnsi="Calibri"/>
-        </w:rPr>
-        <w:t>(euros)</w:t>
-      </w:r>
-    </w:p>
-    <w:p>
-      <w:pPr>
-        <w:pStyle w:val="Sinespaciado"/>
-        <w:rPr>
-          <w:rFonts w:ascii="Calibri" w:hAnsi="Calibri"/>
-        </w:rPr>
-      </w:pPr>
-    </w:p>
-    <w:p>
-      <w:pPr>
-        <w:pStyle w:val="Sinespaciado"/>
-        <w:rPr>
-          <w:rFonts w:ascii="Calibri" w:hAnsi="Calibri"/>
-          <w:b/>
-        </w:rPr>
-      </w:pPr>
-    </w:p>
-    <w:p>
-      <w:pPr>
-        <w:pStyle w:val="Sinespaciado"/>
-        <w:rPr>
-          <w:rFonts w:ascii="Calibri" w:hAnsi="Calibri"/>
-          <w:b/>
-        </w:rPr>
-      </w:pPr>
-    </w:p>
-    <w:p>
-      <w:pPr>
-        <w:pStyle w:val="Sinespaciado"/>
-        <w:rPr>
-          <w:rFonts w:ascii="Calibri" w:hAnsi="Calibri"/>
-          <w:b/>
-        </w:rPr>
-      </w:pPr>
-    </w:p>
-    <w:p>
-      <w:pPr>
-        <w:pStyle w:val="Sinespaciado"/>
-        <w:rPr>
-          <w:rFonts w:ascii="Calibri" w:hAnsi="Calibri"/>
-        </w:rPr>
-      </w:pPr>
       <w:bookmarkStart w:id="0" w:name="_GoBack"/>
       <w:bookmarkEnd w:id="0"/>
+    </w:p>
+    <w:p>
+      <w:pPr>
+        <w:pStyle w:val="Sinespaciado"/>
+        <w:rPr>
+          <w:rFonts w:ascii="Calibri" w:hAnsi="Calibri"/>
+          <w:b/>
+          <w:sz w:val="26"/>
+          <w:szCs w:val="26"/>
+        </w:rPr>
+      </w:pPr>
+    </w:p>
+    <w:p>
+      <w:pPr>
+        <w:pStyle w:val="Sinespaciado"/>
+        <w:rPr>
+          <w:rFonts w:ascii="Calibri" w:hAnsi="Calibri"/>
+        </w:rPr>
+      </w:pPr>
+      <w:r>
+        <w:rPr>
+          <w:rFonts w:ascii="Calibri" w:hAnsi="Calibri"/>
+          <w:b/>
+        </w:rPr>
+        <w:t>Nombre del criterio</w:t>
+      </w:r>
+      <w:r>
+        <w:rPr>
+          <w:rFonts w:ascii="Calibri" w:hAnsi="Calibri"/>
+        </w:rPr>
+        <w:t xml:space="preserve">: </w:t>
+      </w:r>
+      <w:r>
+        <w:rPr>
+          <w:rFonts w:ascii="Calibri" w:hAnsi="Calibri"/>
+        </w:rPr>
+        <w:t>Coste de implementación</w:t>
+      </w:r>
+    </w:p>
+    <w:p>
+      <w:pPr>
+        <w:pStyle w:val="Sinespaciado"/>
+        <w:rPr>
+          <w:rFonts w:ascii="Calibri" w:hAnsi="Calibri"/>
+        </w:rPr>
+      </w:pPr>
+      <w:r>
+        <w:rPr>
+          <w:rFonts w:ascii="Calibri" w:hAnsi="Calibri"/>
+          <w:b/>
+        </w:rPr>
+        <w:t xml:space="preserve">Descripción: </w:t>
+      </w:r>
+      <w:r>
+        <w:rPr>
+          <w:rFonts w:ascii="Calibri" w:hAnsi="Calibri"/>
+        </w:rPr>
+        <w:t xml:space="preserve">El coste que ha llevado implementar la aplicación (programas para </w:t>
+      </w:r>
+      <w:proofErr w:type="spellStart"/>
+      <w:r>
+        <w:rPr>
+          <w:rFonts w:ascii="Calibri" w:hAnsi="Calibri"/>
+        </w:rPr>
+        <w:t>implmenetarla</w:t>
+      </w:r>
+      <w:proofErr w:type="spellEnd"/>
+      <w:r>
+        <w:rPr>
+          <w:rFonts w:ascii="Calibri" w:hAnsi="Calibri"/>
+        </w:rPr>
+        <w:t>, manuales, códigos)</w:t>
+      </w:r>
+    </w:p>
+    <w:p>
+      <w:pPr>
+        <w:pStyle w:val="Sinespaciado"/>
+        <w:rPr>
+          <w:rFonts w:ascii="Calibri" w:hAnsi="Calibri"/>
+        </w:rPr>
+      </w:pPr>
+    </w:p>
+    <w:p>
+      <w:pPr>
+        <w:pStyle w:val="Sinespaciado"/>
+        <w:rPr>
+          <w:rFonts w:ascii="Calibri" w:hAnsi="Calibri"/>
+        </w:rPr>
+      </w:pPr>
+      <w:r>
+        <w:rPr>
+          <w:rFonts w:ascii="Calibri" w:hAnsi="Calibri"/>
+          <w:b/>
+        </w:rPr>
+        <w:t xml:space="preserve">Tipo de valor: </w:t>
+      </w:r>
+      <w:r>
+        <w:rPr>
+          <w:rFonts w:ascii="Calibri" w:hAnsi="Calibri"/>
+          <w:b/>
+        </w:rPr>
+        <w:t xml:space="preserve"> </w:t>
+      </w:r>
+      <w:r>
+        <w:rPr>
+          <w:rFonts w:ascii="Calibri" w:hAnsi="Calibri"/>
+        </w:rPr>
+        <w:t xml:space="preserve">Numérico </w:t>
+      </w:r>
+      <w:r>
+        <w:rPr>
+          <w:rFonts w:ascii="Calibri" w:hAnsi="Calibri"/>
+        </w:rPr>
+        <w:t>(euros)</w:t>
+      </w:r>
+    </w:p>
+    <w:p>
+      <w:pPr>
+        <w:pStyle w:val="Sinespaciado"/>
+        <w:rPr>
+          <w:rFonts w:ascii="Calibri" w:hAnsi="Calibri"/>
+        </w:rPr>
+      </w:pPr>
+    </w:p>
+    <w:p>
+      <w:pPr>
+        <w:pStyle w:val="Sinespaciado"/>
+        <w:rPr>
+          <w:rFonts w:ascii="Calibri" w:hAnsi="Calibri"/>
+          <w:b/>
+        </w:rPr>
+      </w:pPr>
+    </w:p>
+    <w:p>
+      <w:pPr>
+        <w:pStyle w:val="Sinespaciado"/>
+        <w:rPr>
+          <w:rFonts w:ascii="Calibri" w:hAnsi="Calibri"/>
+          <w:b/>
+        </w:rPr>
+      </w:pPr>
+    </w:p>
+    <w:p>
+      <w:pPr>
+        <w:pStyle w:val="Sinespaciado"/>
+        <w:rPr>
+          <w:rFonts w:ascii="Calibri" w:hAnsi="Calibri"/>
+          <w:b/>
+        </w:rPr>
+      </w:pPr>
+    </w:p>
+    <w:p>
+      <w:pPr>
+        <w:pStyle w:val="Sinespaciado"/>
+        <w:rPr>
+          <w:rFonts w:ascii="Calibri" w:hAnsi="Calibri"/>
+        </w:rPr>
+      </w:pPr>
     </w:p>
     <w:sectPr>
       <w:pgSz w:w="11900" w:h="16840"/>

</xml_diff>